<commit_message>
Homework of week two
</commit_message>
<xml_diff>
--- a/Semana 1.docx
+++ b/Semana 1.docx
@@ -674,20 +674,7 @@
                 <w:szCs w:val="24"/>
                 <w:lang w:eastAsia="es-CO"/>
               </w:rPr>
-              <w:t xml:space="preserve">Dataset </w:t>
-            </w:r>
-            <w:r>
-              <w:rPr>
-                <w:rFonts w:eastAsia="Times New Roman" w:cstheme="minorHAnsi"/>
-                <w:b/>
-                <w:bCs/>
-                <w:i/>
-                <w:iCs/>
-                <w:sz w:val="24"/>
-                <w:szCs w:val="24"/>
-                <w:lang w:eastAsia="es-CO"/>
-              </w:rPr>
-              <w:t>2</w:t>
+              <w:t>Dataset 2</w:t>
             </w:r>
           </w:p>
         </w:tc>
@@ -723,20 +710,7 @@
                 <w:szCs w:val="24"/>
                 <w:lang w:eastAsia="es-CO"/>
               </w:rPr>
-              <w:t xml:space="preserve">Dataset </w:t>
-            </w:r>
-            <w:r>
-              <w:rPr>
-                <w:rFonts w:eastAsia="Times New Roman" w:cstheme="minorHAnsi"/>
-                <w:b/>
-                <w:bCs/>
-                <w:i/>
-                <w:iCs/>
-                <w:sz w:val="24"/>
-                <w:szCs w:val="24"/>
-                <w:lang w:eastAsia="es-CO"/>
-              </w:rPr>
-              <w:t>3</w:t>
+              <w:t>Dataset 3</w:t>
             </w:r>
           </w:p>
         </w:tc>
@@ -2414,6 +2388,7 @@
       <w:r>
         <w:rPr>
           <w:rFonts w:eastAsia="Times New Roman" w:cstheme="minorHAnsi"/>
+          <w:noProof/>
           <w:color w:val="000000"/>
           <w:sz w:val="24"/>
           <w:szCs w:val="24"/>
@@ -2489,17 +2464,7 @@
           <w:szCs w:val="24"/>
           <w:lang w:eastAsia="es-CO"/>
         </w:rPr>
-        <w:t xml:space="preserve"> M</w:t>
-      </w:r>
-      <w:r>
-        <w:rPr>
-          <w:rFonts w:eastAsia="Times New Roman" w:cstheme="minorHAnsi"/>
-          <w:color w:val="000000"/>
-          <w:sz w:val="24"/>
-          <w:szCs w:val="24"/>
-          <w:lang w:eastAsia="es-CO"/>
-        </w:rPr>
-        <w:t xml:space="preserve">uestra una </w:t>
+        <w:t xml:space="preserve"> Muestra una </w:t>
       </w:r>
       <w:r>
         <w:rPr>
@@ -2612,6 +2577,7 @@
       <w:r>
         <w:rPr>
           <w:rFonts w:eastAsia="Times New Roman" w:cstheme="minorHAnsi"/>
+          <w:noProof/>
           <w:color w:val="000000"/>
           <w:sz w:val="24"/>
           <w:szCs w:val="24"/>
@@ -2844,6 +2810,7 @@
           <w:rFonts w:eastAsia="Times New Roman" w:cstheme="minorHAnsi"/>
           <w:b/>
           <w:bCs/>
+          <w:noProof/>
           <w:color w:val="000000"/>
           <w:sz w:val="24"/>
           <w:szCs w:val="24"/>
@@ -2966,6 +2933,7 @@
           <w:rFonts w:eastAsia="Times New Roman" w:cstheme="minorHAnsi"/>
           <w:b/>
           <w:bCs/>
+          <w:noProof/>
           <w:color w:val="000000"/>
           <w:sz w:val="24"/>
           <w:szCs w:val="24"/>
@@ -3124,19 +3092,7 @@
           <w:szCs w:val="24"/>
           <w:lang w:eastAsia="es-CO"/>
         </w:rPr>
-        <w:t xml:space="preserve">DATASET </w:t>
-      </w:r>
-      <w:r>
-        <w:rPr>
-          <w:rFonts w:eastAsia="Times New Roman" w:cstheme="minorHAnsi"/>
-          <w:b/>
-          <w:bCs/>
-          <w:color w:val="000000"/>
-          <w:sz w:val="24"/>
-          <w:szCs w:val="24"/>
-          <w:lang w:eastAsia="es-CO"/>
-        </w:rPr>
-        <w:t>2</w:t>
+        <w:t>DATASET 2</w:t>
       </w:r>
     </w:p>
     <w:p>
@@ -3197,6 +3153,7 @@
       <w:r>
         <w:rPr>
           <w:rFonts w:eastAsia="Times New Roman" w:cstheme="minorHAnsi"/>
+          <w:noProof/>
           <w:color w:val="000000"/>
           <w:sz w:val="24"/>
           <w:szCs w:val="24"/>
@@ -3478,6 +3435,7 @@
       <w:r>
         <w:rPr>
           <w:rFonts w:eastAsia="Times New Roman" w:cstheme="minorHAnsi"/>
+          <w:noProof/>
           <w:color w:val="000000"/>
           <w:sz w:val="24"/>
           <w:szCs w:val="24"/>
@@ -3736,6 +3694,7 @@
       <w:r>
         <w:rPr>
           <w:rFonts w:eastAsia="Times New Roman" w:cstheme="minorHAnsi"/>
+          <w:noProof/>
           <w:color w:val="000000"/>
           <w:sz w:val="24"/>
           <w:szCs w:val="24"/>
@@ -3836,6 +3795,7 @@
       <w:r>
         <w:rPr>
           <w:rFonts w:eastAsia="Times New Roman" w:cstheme="minorHAnsi"/>
+          <w:noProof/>
           <w:color w:val="000000"/>
           <w:sz w:val="24"/>
           <w:szCs w:val="24"/>
@@ -3937,19 +3897,7 @@
           <w:lang w:eastAsia="es-CO"/>
         </w:rPr>
         <w:lastRenderedPageBreak/>
-        <w:t xml:space="preserve">DATASET </w:t>
-      </w:r>
-      <w:r>
-        <w:rPr>
-          <w:rFonts w:eastAsia="Times New Roman" w:cstheme="minorHAnsi"/>
-          <w:b/>
-          <w:bCs/>
-          <w:color w:val="000000"/>
-          <w:sz w:val="24"/>
-          <w:szCs w:val="24"/>
-          <w:lang w:eastAsia="es-CO"/>
-        </w:rPr>
-        <w:t>3</w:t>
+        <w:t>DATASET 3</w:t>
       </w:r>
     </w:p>
     <w:p>
@@ -4013,6 +3961,7 @@
           <w:rFonts w:eastAsia="Times New Roman" w:cstheme="minorHAnsi"/>
           <w:i/>
           <w:iCs/>
+          <w:noProof/>
           <w:color w:val="000000"/>
           <w:sz w:val="24"/>
           <w:szCs w:val="24"/>
@@ -4248,6 +4197,7 @@
       <w:r>
         <w:rPr>
           <w:rFonts w:eastAsia="Times New Roman" w:cstheme="minorHAnsi"/>
+          <w:noProof/>
           <w:color w:val="000000"/>
           <w:sz w:val="24"/>
           <w:szCs w:val="24"/>
@@ -4523,6 +4473,7 @@
       <w:r>
         <w:rPr>
           <w:rFonts w:eastAsia="Times New Roman" w:cstheme="minorHAnsi"/>
+          <w:noProof/>
           <w:color w:val="000000"/>
           <w:sz w:val="24"/>
           <w:szCs w:val="24"/>
@@ -4614,6 +4565,7 @@
           <w:rFonts w:eastAsia="Times New Roman" w:cstheme="minorHAnsi"/>
           <w:b/>
           <w:bCs/>
+          <w:noProof/>
           <w:color w:val="000000"/>
           <w:sz w:val="24"/>
           <w:szCs w:val="24"/>
@@ -4744,9 +4696,11 @@
       <w:r>
         <w:rPr>
           <w:rFonts w:eastAsia="Times New Roman" w:cstheme="minorHAnsi"/>
-          <w:color w:val="000000"/>
-          <w:sz w:val="24"/>
-          <w:szCs w:val="24"/>
+          <w:b/>
+          <w:bCs/>
+          <w:color w:val="000000"/>
+          <w:sz w:val="28"/>
+          <w:szCs w:val="28"/>
           <w:lang w:eastAsia="es-CO"/>
         </w:rPr>
         <w:t>Repositorio</w:t>
@@ -4754,9 +4708,11 @@
       <w:r>
         <w:rPr>
           <w:rFonts w:eastAsia="Times New Roman" w:cstheme="minorHAnsi"/>
-          <w:color w:val="000000"/>
-          <w:sz w:val="24"/>
-          <w:szCs w:val="24"/>
+          <w:b/>
+          <w:bCs/>
+          <w:color w:val="000000"/>
+          <w:sz w:val="28"/>
+          <w:szCs w:val="28"/>
           <w:lang w:eastAsia="es-CO"/>
         </w:rPr>
         <w:t xml:space="preserve"> de GIT</w:t>
@@ -4764,9 +4720,11 @@
       <w:r>
         <w:rPr>
           <w:rFonts w:eastAsia="Times New Roman" w:cstheme="minorHAnsi"/>
-          <w:color w:val="000000"/>
-          <w:sz w:val="24"/>
-          <w:szCs w:val="24"/>
+          <w:b/>
+          <w:bCs/>
+          <w:color w:val="000000"/>
+          <w:sz w:val="28"/>
+          <w:szCs w:val="28"/>
           <w:lang w:eastAsia="es-CO"/>
         </w:rPr>
         <w:t xml:space="preserve"> de</w:t>
@@ -4774,9 +4732,11 @@
       <w:r>
         <w:rPr>
           <w:rFonts w:eastAsia="Times New Roman" w:cstheme="minorHAnsi"/>
-          <w:color w:val="000000"/>
-          <w:sz w:val="24"/>
-          <w:szCs w:val="24"/>
+          <w:b/>
+          <w:bCs/>
+          <w:color w:val="000000"/>
+          <w:sz w:val="28"/>
+          <w:szCs w:val="28"/>
           <w:lang w:eastAsia="es-CO"/>
         </w:rPr>
         <w:t>l</w:t>
@@ -4784,9 +4744,11 @@
       <w:r>
         <w:rPr>
           <w:rFonts w:eastAsia="Times New Roman" w:cstheme="minorHAnsi"/>
-          <w:color w:val="000000"/>
-          <w:sz w:val="24"/>
-          <w:szCs w:val="24"/>
+          <w:b/>
+          <w:bCs/>
+          <w:color w:val="000000"/>
+          <w:sz w:val="28"/>
+          <w:szCs w:val="28"/>
           <w:lang w:eastAsia="es-CO"/>
         </w:rPr>
         <w:t xml:space="preserve"> </w:t>
@@ -4794,9 +4756,11 @@
       <w:r>
         <w:rPr>
           <w:rFonts w:eastAsia="Times New Roman" w:cstheme="minorHAnsi"/>
-          <w:color w:val="000000"/>
-          <w:sz w:val="24"/>
-          <w:szCs w:val="24"/>
+          <w:b/>
+          <w:bCs/>
+          <w:color w:val="000000"/>
+          <w:sz w:val="28"/>
+          <w:szCs w:val="28"/>
           <w:lang w:eastAsia="es-CO"/>
         </w:rPr>
         <w:t>curso</w:t>
@@ -4804,13 +4768,75 @@
       <w:r>
         <w:rPr>
           <w:rFonts w:eastAsia="Times New Roman" w:cstheme="minorHAnsi"/>
-          <w:color w:val="000000"/>
-          <w:sz w:val="24"/>
-          <w:szCs w:val="24"/>
+          <w:b/>
+          <w:bCs/>
+          <w:color w:val="000000"/>
+          <w:sz w:val="28"/>
+          <w:szCs w:val="28"/>
           <w:lang w:eastAsia="es-CO"/>
         </w:rPr>
         <w:t>:</w:t>
       </w:r>
+      <w:r>
+        <w:rPr>
+          <w:rFonts w:eastAsia="Times New Roman" w:cstheme="minorHAnsi"/>
+          <w:color w:val="000000"/>
+          <w:sz w:val="24"/>
+          <w:szCs w:val="24"/>
+          <w:lang w:eastAsia="es-CO"/>
+        </w:rPr>
+        <w:t xml:space="preserve"> </w:t>
+      </w:r>
+      <w:hyperlink r:id="rId18" w:history="1">
+        <w:r>
+          <w:rPr>
+            <w:rStyle w:val="Hipervnculo"/>
+          </w:rPr>
+          <w:t>sneydermc3007/</w:t>
+        </w:r>
+        <w:proofErr w:type="spellStart"/>
+        <w:r>
+          <w:rPr>
+            <w:rStyle w:val="Hipervnculo"/>
+          </w:rPr>
+          <w:t>Theory_Experimentation</w:t>
+        </w:r>
+        <w:proofErr w:type="spellEnd"/>
+        <w:r>
+          <w:rPr>
+            <w:rStyle w:val="Hipervnculo"/>
+          </w:rPr>
+          <w:t xml:space="preserve">: Repositorio para la materia de </w:t>
+        </w:r>
+        <w:proofErr w:type="spellStart"/>
+        <w:r>
+          <w:rPr>
+            <w:rStyle w:val="Hipervnculo"/>
+          </w:rPr>
+          <w:t>Modelacion</w:t>
+        </w:r>
+        <w:proofErr w:type="spellEnd"/>
+        <w:r>
+          <w:rPr>
+            <w:rStyle w:val="Hipervnculo"/>
+          </w:rPr>
+          <w:t xml:space="preserve"> y </w:t>
+        </w:r>
+        <w:proofErr w:type="spellStart"/>
+        <w:r>
+          <w:rPr>
+            <w:rStyle w:val="Hipervnculo"/>
+          </w:rPr>
+          <w:t>Simulacion</w:t>
+        </w:r>
+        <w:proofErr w:type="spellEnd"/>
+        <w:r>
+          <w:rPr>
+            <w:rStyle w:val="Hipervnculo"/>
+          </w:rPr>
+          <w:t xml:space="preserve"> de Sistemas (github.com)</w:t>
+        </w:r>
+      </w:hyperlink>
     </w:p>
     <w:p>
       <w:pPr>
@@ -5488,6 +5514,18 @@
       <w:contextualSpacing/>
     </w:pPr>
   </w:style>
+  <w:style w:type="character" w:styleId="Hipervnculo">
+    <w:name w:val="Hyperlink"/>
+    <w:basedOn w:val="Fuentedeprrafopredeter"/>
+    <w:uiPriority w:val="99"/>
+    <w:semiHidden/>
+    <w:unhideWhenUsed/>
+    <w:rsid w:val="003F1078"/>
+    <w:rPr>
+      <w:color w:val="0000FF"/>
+      <w:u w:val="single"/>
+    </w:rPr>
+  </w:style>
 </w:styles>
 </file>
 

</xml_diff>